<commit_message>
Added new type of bricks
Added speeding up bricks
</commit_message>
<xml_diff>
--- a/Задание.docx
+++ b/Задание.docx
@@ -27,45 +27,57 @@
         </w:numPr>
       </w:pPr>
       <w:r>
+        <w:t>(</w:t>
+      </w:r>
+      <w:r>
+        <w:rPr>
+          <w:lang w:val="en-US"/>
+        </w:rPr>
+        <w:t>done</w:t>
+      </w:r>
+      <w:r>
+        <w:t xml:space="preserve">) </w:t>
+      </w:r>
+      <w:proofErr w:type="spellStart"/>
+      <w:r>
+        <w:t>Неразрушаемые</w:t>
+      </w:r>
+      <w:proofErr w:type="spellEnd"/>
+      <w:r>
+        <w:t>. От них мяч просто отскакивает.</w:t>
+      </w:r>
+    </w:p>
+    <w:p>
+      <w:pPr>
+        <w:pStyle w:val="a3"/>
+        <w:numPr>
+          <w:ilvl w:val="0"/>
+          <w:numId w:val="1"/>
+        </w:numPr>
+      </w:pPr>
+      <w:r>
+        <w:t>Блоки могут быть со спрятанными бонусами: при попадании вертикально вниз падает бонус</w:t>
+      </w:r>
+    </w:p>
+    <w:p>
+      <w:pPr>
+        <w:pStyle w:val="a3"/>
+        <w:numPr>
+          <w:ilvl w:val="0"/>
+          <w:numId w:val="1"/>
+        </w:numPr>
+      </w:pPr>
+      <w:r>
         <w:rPr>
           <w:lang w:val="en-US"/>
         </w:rPr>
         <w:t xml:space="preserve">(done) </w:t>
       </w:r>
-      <w:proofErr w:type="spellStart"/>
-      <w:r>
-        <w:t>Неразрушаемые</w:t>
-      </w:r>
-      <w:proofErr w:type="spellEnd"/>
-      <w:r>
-        <w:t>. От них мяч просто отскакивает.</w:t>
-      </w:r>
-    </w:p>
-    <w:p>
-      <w:pPr>
-        <w:pStyle w:val="a3"/>
-        <w:numPr>
-          <w:ilvl w:val="0"/>
-          <w:numId w:val="1"/>
-        </w:numPr>
-      </w:pPr>
-      <w:r>
-        <w:t>Блоки могут быть со спрятанными бонусами: при попадании вертикально вниз падает бонус</w:t>
+      <w:r>
+        <w:t>Блоки, увеличивающие скорость шарика при столкновении</w:t>
       </w:r>
       <w:bookmarkStart w:id="0" w:name="_GoBack"/>
       <w:bookmarkEnd w:id="0"/>
-    </w:p>
-    <w:p>
-      <w:pPr>
-        <w:pStyle w:val="a3"/>
-        <w:numPr>
-          <w:ilvl w:val="0"/>
-          <w:numId w:val="1"/>
-        </w:numPr>
-      </w:pPr>
-      <w:r>
-        <w:t>Блоки, увеличивающие скорость шарика при столкновении</w:t>
-      </w:r>
     </w:p>
     <w:p>
       <w:pPr>

</xml_diff>

<commit_message>
Added bonus setup and bonus bricks
</commit_message>
<xml_diff>
--- a/Задание.docx
+++ b/Задание.docx
@@ -2,7 +2,13 @@
 <file path=word/document.xml><?xml version="1.0" encoding="utf-8"?>
 <w:document xmlns:wpc="http://schemas.microsoft.com/office/word/2010/wordprocessingCanvas" xmlns:mc="http://schemas.openxmlformats.org/markup-compatibility/2006" xmlns:o="urn:schemas-microsoft-com:office:office" xmlns:r="http://schemas.openxmlformats.org/officeDocument/2006/relationships" xmlns:m="http://schemas.openxmlformats.org/officeDocument/2006/math" xmlns:v="urn:schemas-microsoft-com:vml" xmlns:wp14="http://schemas.microsoft.com/office/word/2010/wordprocessingDrawing" xmlns:wp="http://schemas.openxmlformats.org/drawingml/2006/wordprocessingDrawing" xmlns:w10="urn:schemas-microsoft-com:office:word" xmlns:w="http://schemas.openxmlformats.org/wordprocessingml/2006/main" xmlns:w14="http://schemas.microsoft.com/office/word/2010/wordml" xmlns:w15="http://schemas.microsoft.com/office/word/2012/wordml" xmlns:wpg="http://schemas.microsoft.com/office/word/2010/wordprocessingGroup" xmlns:wpi="http://schemas.microsoft.com/office/word/2010/wordprocessingInk" xmlns:wne="http://schemas.microsoft.com/office/word/2006/wordml" xmlns:wps="http://schemas.microsoft.com/office/word/2010/wordprocessingShape" mc:Ignorable="w14 w15 wp14">
   <w:body>
-    <w:p/>
+    <w:p>
+      <w:pPr>
+        <w:rPr>
+          <w:lang w:val="en-US"/>
+        </w:rPr>
+      </w:pPr>
+    </w:p>
     <w:p>
       <w:proofErr w:type="spellStart"/>
       <w:r>
@@ -56,6 +62,20 @@
         </w:numPr>
       </w:pPr>
       <w:r>
+        <w:t>(</w:t>
+      </w:r>
+      <w:r>
+        <w:rPr>
+          <w:lang w:val="en-US"/>
+        </w:rPr>
+        <w:t>done</w:t>
+      </w:r>
+      <w:r>
+        <w:t xml:space="preserve">) </w:t>
+      </w:r>
+      <w:bookmarkStart w:id="0" w:name="_GoBack"/>
+      <w:bookmarkEnd w:id="0"/>
+      <w:r>
         <w:t>Блоки могут быть со спрятанными бонусами: при попадании вертикально вниз падает бонус</w:t>
       </w:r>
     </w:p>
@@ -68,16 +88,20 @@
         </w:numPr>
       </w:pPr>
       <w:r>
+        <w:t>(</w:t>
+      </w:r>
+      <w:r>
         <w:rPr>
           <w:lang w:val="en-US"/>
         </w:rPr>
-        <w:t xml:space="preserve">(done) </w:t>
+        <w:t>done</w:t>
+      </w:r>
+      <w:r>
+        <w:t xml:space="preserve">) </w:t>
       </w:r>
       <w:r>
         <w:t>Блоки, увеличивающие скорость шарика при столкновении</w:t>
       </w:r>
-      <w:bookmarkStart w:id="0" w:name="_GoBack"/>
-      <w:bookmarkEnd w:id="0"/>
     </w:p>
     <w:p>
       <w:pPr>

</xml_diff>

<commit_message>
Added 2 new bonuses
Added and fully tested 2 new bonus types
</commit_message>
<xml_diff>
--- a/Задание.docx
+++ b/Задание.docx
@@ -73,8 +73,6 @@
       <w:r>
         <w:t xml:space="preserve">) </w:t>
       </w:r>
-      <w:bookmarkStart w:id="0" w:name="_GoBack"/>
-      <w:bookmarkEnd w:id="0"/>
       <w:r>
         <w:t>Блоки могут быть со спрятанными бонусами: при попадании вертикально вниз падает бонус</w:t>
       </w:r>
@@ -148,6 +146,12 @@
         </w:numPr>
       </w:pPr>
       <w:r>
+        <w:rPr>
+          <w:lang w:val="en-US"/>
+        </w:rPr>
+        <w:t xml:space="preserve">(done) </w:t>
+      </w:r>
+      <w:r>
         <w:t>меняют размер каретки</w:t>
       </w:r>
     </w:p>
@@ -160,7 +164,18 @@
         </w:numPr>
       </w:pPr>
       <w:r>
-        <w:t>меняют скорость шарика</w:t>
+        <w:rPr>
+          <w:lang w:val="en-US"/>
+        </w:rPr>
+        <w:t xml:space="preserve">(done) </w:t>
+      </w:r>
+      <w:r>
+        <w:t>м</w:t>
+      </w:r>
+      <w:bookmarkStart w:id="0" w:name="_GoBack"/>
+      <w:bookmarkEnd w:id="0"/>
+      <w:r>
+        <w:t>еняют скорость шарика</w:t>
       </w:r>
     </w:p>
     <w:p>

</xml_diff>

<commit_message>
Added 2 new bonus types
</commit_message>
<xml_diff>
--- a/Задание.docx
+++ b/Задание.docx
@@ -2,13 +2,7 @@
 <file path=word/document.xml><?xml version="1.0" encoding="utf-8"?>
 <w:document xmlns:wpc="http://schemas.microsoft.com/office/word/2010/wordprocessingCanvas" xmlns:mc="http://schemas.openxmlformats.org/markup-compatibility/2006" xmlns:o="urn:schemas-microsoft-com:office:office" xmlns:r="http://schemas.openxmlformats.org/officeDocument/2006/relationships" xmlns:m="http://schemas.openxmlformats.org/officeDocument/2006/math" xmlns:v="urn:schemas-microsoft-com:vml" xmlns:wp14="http://schemas.microsoft.com/office/word/2010/wordprocessingDrawing" xmlns:wp="http://schemas.openxmlformats.org/drawingml/2006/wordprocessingDrawing" xmlns:w10="urn:schemas-microsoft-com:office:word" xmlns:w="http://schemas.openxmlformats.org/wordprocessingml/2006/main" xmlns:w14="http://schemas.microsoft.com/office/word/2010/wordml" xmlns:w15="http://schemas.microsoft.com/office/word/2012/wordml" xmlns:wpg="http://schemas.microsoft.com/office/word/2010/wordprocessingGroup" xmlns:wpi="http://schemas.microsoft.com/office/word/2010/wordprocessingInk" xmlns:wne="http://schemas.microsoft.com/office/word/2006/wordml" xmlns:wps="http://schemas.microsoft.com/office/word/2010/wordprocessingShape" mc:Ignorable="w14 w15 wp14">
   <w:body>
-    <w:p>
-      <w:pPr>
-        <w:rPr>
-          <w:lang w:val="en-US"/>
-        </w:rPr>
-      </w:pPr>
-    </w:p>
+    <w:p/>
     <w:p>
       <w:proofErr w:type="spellStart"/>
       <w:r>
@@ -134,7 +128,18 @@
         </w:numPr>
       </w:pPr>
       <w:r>
-        <w:t xml:space="preserve">Бонусы: </w:t>
+        <w:rPr>
+          <w:lang w:val="en-US"/>
+        </w:rPr>
+        <w:t xml:space="preserve">(done) </w:t>
+      </w:r>
+      <w:r>
+        <w:t>Б</w:t>
+      </w:r>
+      <w:bookmarkStart w:id="0" w:name="_GoBack"/>
+      <w:bookmarkEnd w:id="0"/>
+      <w:r>
+        <w:t xml:space="preserve">онусы: </w:t>
       </w:r>
     </w:p>
     <w:p>
@@ -170,12 +175,7 @@
         <w:t xml:space="preserve">(done) </w:t>
       </w:r>
       <w:r>
-        <w:t>м</w:t>
-      </w:r>
-      <w:bookmarkStart w:id="0" w:name="_GoBack"/>
-      <w:bookmarkEnd w:id="0"/>
-      <w:r>
-        <w:t>еняют скорость шарика</w:t>
+        <w:t>меняют скорость шарика</w:t>
       </w:r>
     </w:p>
     <w:p>
@@ -187,6 +187,21 @@
         </w:numPr>
       </w:pPr>
       <w:r>
+        <w:t>(</w:t>
+      </w:r>
+      <w:r>
+        <w:rPr>
+          <w:lang w:val="en-US"/>
+        </w:rPr>
+        <w:t>done</w:t>
+      </w:r>
+      <w:r>
+        <w:t>)</w:t>
+      </w:r>
+      <w:r>
+        <w:t xml:space="preserve"> </w:t>
+      </w:r>
+      <w:r>
         <w:t>меняют прилипание шарика к каретке</w:t>
       </w:r>
       <w:r>
@@ -212,6 +227,18 @@
           <w:numId w:val="1"/>
         </w:numPr>
       </w:pPr>
+      <w:r>
+        <w:t>(</w:t>
+      </w:r>
+      <w:r>
+        <w:rPr>
+          <w:lang w:val="en-US"/>
+        </w:rPr>
+        <w:t>done</w:t>
+      </w:r>
+      <w:r>
+        <w:t xml:space="preserve">) </w:t>
+      </w:r>
       <w:r>
         <w:t xml:space="preserve">Бонус: одноразовое дно для шарика – можно один раз пропустить, дно сработает как каретка, и исчезнет. </w:t>
       </w:r>

</xml_diff>